<commit_message>
adding apk to repo
</commit_message>
<xml_diff>
--- a/Documentation/Grant_Gemma_s2030516.docx
+++ b/Documentation/Grant_Gemma_s2030516.docx
@@ -2952,6 +2952,23 @@
         </w:rPr>
         <w:t xml:space="preserve">video: </w:t>
       </w:r>
+      <w:hyperlink r:id="rId7" w:history="1">
+        <w:r>
+          <w:rPr>
+            <w:rStyle w:val="Hyperlink"/>
+            <w:rFonts w:ascii="Times New Roman" w:hAnsi="Times New Roman" w:cs="Times New Roman"/>
+            <w:spacing w:val="20"/>
+          </w:rPr>
+          <w:t>https://github.com/Gemmag7/mpd_cw/blob/master/Documentation/Grant_Gemma_s2030516.mp4</w:t>
+        </w:r>
+      </w:hyperlink>
+      <w:r>
+        <w:rPr>
+          <w:rFonts w:ascii="Times New Roman" w:hAnsi="Times New Roman" w:cs="Times New Roman"/>
+          <w:spacing w:val="20"/>
+        </w:rPr>
+        <w:t xml:space="preserve"> </w:t>
+      </w:r>
     </w:p>
     <w:p>
       <w:pPr>
@@ -4177,7 +4194,7 @@
                     <pic:cNvPicPr/>
                   </pic:nvPicPr>
                   <pic:blipFill>
-                    <a:blip r:embed="rId7"/>
+                    <a:blip r:embed="rId8"/>
                     <a:stretch>
                       <a:fillRect/>
                     </a:stretch>
@@ -5376,21 +5393,7 @@
                 <w:rFonts w:ascii="Times New Roman" w:hAnsi="Times New Roman" w:cs="Times New Roman"/>
                 <w:spacing w:val="20"/>
               </w:rPr>
-              <w:t xml:space="preserve">User clicks on ‘home’ menu item in the side drawer of the app whilst in </w:t>
-            </w:r>
-            <w:r>
-              <w:rPr>
-                <w:rFonts w:ascii="Times New Roman" w:hAnsi="Times New Roman" w:cs="Times New Roman"/>
-                <w:spacing w:val="20"/>
-              </w:rPr>
-              <w:t>portrait</w:t>
-            </w:r>
-            <w:r>
-              <w:rPr>
-                <w:rFonts w:ascii="Times New Roman" w:hAnsi="Times New Roman" w:cs="Times New Roman"/>
-                <w:spacing w:val="20"/>
-              </w:rPr>
-              <w:t xml:space="preserve"> mode</w:t>
+              <w:t>User clicks on ‘home’ menu item in the side drawer of the app whilst in portrait mode</w:t>
             </w:r>
           </w:p>
         </w:tc>
@@ -5410,21 +5413,7 @@
                 <w:rFonts w:ascii="Times New Roman" w:hAnsi="Times New Roman" w:cs="Times New Roman"/>
                 <w:spacing w:val="20"/>
               </w:rPr>
-              <w:t xml:space="preserve">The application should execute and display the homepage in </w:t>
-            </w:r>
-            <w:r>
-              <w:rPr>
-                <w:rFonts w:ascii="Times New Roman" w:hAnsi="Times New Roman" w:cs="Times New Roman"/>
-                <w:spacing w:val="20"/>
-              </w:rPr>
-              <w:t>portrait</w:t>
-            </w:r>
-            <w:r>
-              <w:rPr>
-                <w:rFonts w:ascii="Times New Roman" w:hAnsi="Times New Roman" w:cs="Times New Roman"/>
-                <w:spacing w:val="20"/>
-              </w:rPr>
-              <w:t xml:space="preserve"> view</w:t>
+              <w:t>The application should execute and display the homepage in portrait view</w:t>
             </w:r>
           </w:p>
         </w:tc>
@@ -5444,21 +5433,7 @@
                 <w:rFonts w:ascii="Times New Roman" w:hAnsi="Times New Roman" w:cs="Times New Roman"/>
                 <w:spacing w:val="20"/>
               </w:rPr>
-              <w:t xml:space="preserve">The application runs and displays the homepage in </w:t>
-            </w:r>
-            <w:r>
-              <w:rPr>
-                <w:rFonts w:ascii="Times New Roman" w:hAnsi="Times New Roman" w:cs="Times New Roman"/>
-                <w:spacing w:val="20"/>
-              </w:rPr>
-              <w:t>portrait</w:t>
-            </w:r>
-            <w:r>
-              <w:rPr>
-                <w:rFonts w:ascii="Times New Roman" w:hAnsi="Times New Roman" w:cs="Times New Roman"/>
-                <w:spacing w:val="20"/>
-              </w:rPr>
-              <w:t xml:space="preserve"> view as expected</w:t>
+              <w:t>The application runs and displays the homepage in portrait view as expected</w:t>
             </w:r>
           </w:p>
         </w:tc>
@@ -5525,21 +5500,7 @@
                 <w:rFonts w:ascii="Times New Roman" w:hAnsi="Times New Roman" w:cs="Times New Roman"/>
                 <w:spacing w:val="20"/>
               </w:rPr>
-              <w:t>2.</w:t>
-            </w:r>
-            <w:r>
-              <w:rPr>
-                <w:rFonts w:ascii="Times New Roman" w:hAnsi="Times New Roman" w:cs="Times New Roman"/>
-                <w:spacing w:val="20"/>
-              </w:rPr>
-              <w:t>2</w:t>
-            </w:r>
-            <w:r>
-              <w:rPr>
-                <w:rFonts w:ascii="Times New Roman" w:hAnsi="Times New Roman" w:cs="Times New Roman"/>
-                <w:spacing w:val="20"/>
-              </w:rPr>
-              <w:t>.1</w:t>
+              <w:t>2.2.1</w:t>
             </w:r>
           </w:p>
         </w:tc>
@@ -5559,21 +5520,7 @@
                 <w:rFonts w:ascii="Times New Roman" w:hAnsi="Times New Roman" w:cs="Times New Roman"/>
                 <w:spacing w:val="20"/>
               </w:rPr>
-              <w:t xml:space="preserve">Testing to ensure that the application displays current roadworks in </w:t>
-            </w:r>
-            <w:r>
-              <w:rPr>
-                <w:rFonts w:ascii="Times New Roman" w:hAnsi="Times New Roman" w:cs="Times New Roman"/>
-                <w:spacing w:val="20"/>
-              </w:rPr>
-              <w:t>landscape</w:t>
-            </w:r>
-            <w:r>
-              <w:rPr>
-                <w:rFonts w:ascii="Times New Roman" w:hAnsi="Times New Roman" w:cs="Times New Roman"/>
-                <w:spacing w:val="20"/>
-              </w:rPr>
-              <w:t xml:space="preserve"> View</w:t>
+              <w:t>Testing to ensure that the application displays current roadworks in landscape View</w:t>
             </w:r>
           </w:p>
         </w:tc>
@@ -5593,42 +5540,7 @@
                 <w:rFonts w:ascii="Times New Roman" w:hAnsi="Times New Roman" w:cs="Times New Roman"/>
                 <w:spacing w:val="20"/>
               </w:rPr>
-              <w:t>Click on the ‘</w:t>
-            </w:r>
-            <w:r>
-              <w:rPr>
-                <w:rFonts w:ascii="Times New Roman" w:hAnsi="Times New Roman" w:cs="Times New Roman"/>
-                <w:spacing w:val="20"/>
-              </w:rPr>
-              <w:t>c</w:t>
-            </w:r>
-            <w:r>
-              <w:rPr>
-                <w:rFonts w:ascii="Times New Roman" w:hAnsi="Times New Roman" w:cs="Times New Roman"/>
-                <w:spacing w:val="20"/>
-              </w:rPr>
-              <w:t xml:space="preserve">urrent </w:t>
-            </w:r>
-            <w:r>
-              <w:rPr>
-                <w:rFonts w:ascii="Times New Roman" w:hAnsi="Times New Roman" w:cs="Times New Roman"/>
-                <w:spacing w:val="20"/>
-              </w:rPr>
-              <w:t>r</w:t>
-            </w:r>
-            <w:r>
-              <w:rPr>
-                <w:rFonts w:ascii="Times New Roman" w:hAnsi="Times New Roman" w:cs="Times New Roman"/>
-                <w:spacing w:val="20"/>
-              </w:rPr>
-              <w:t xml:space="preserve">oadworks’ menu item in the side drawer whilst app is in </w:t>
-            </w:r>
-            <w:r>
-              <w:rPr>
-                <w:rFonts w:ascii="Times New Roman" w:hAnsi="Times New Roman" w:cs="Times New Roman"/>
-                <w:spacing w:val="20"/>
-              </w:rPr>
-              <w:t>landscape</w:t>
+              <w:t>Click on the ‘current roadworks’ menu item in the side drawer whilst app is in landscape</w:t>
             </w:r>
           </w:p>
         </w:tc>
@@ -5740,35 +5652,7 @@
                 <w:rFonts w:ascii="Times New Roman" w:hAnsi="Times New Roman" w:cs="Times New Roman"/>
                 <w:spacing w:val="20"/>
               </w:rPr>
-              <w:t xml:space="preserve">s </w:t>
-            </w:r>
-            <w:r>
-              <w:rPr>
-                <w:rFonts w:ascii="Times New Roman" w:hAnsi="Times New Roman" w:cs="Times New Roman"/>
-                <w:spacing w:val="20"/>
-              </w:rPr>
-              <w:t>10</w:t>
-            </w:r>
-            <w:r>
-              <w:rPr>
-                <w:rFonts w:ascii="Times New Roman" w:hAnsi="Times New Roman" w:cs="Times New Roman"/>
-                <w:spacing w:val="20"/>
-              </w:rPr>
-              <w:t xml:space="preserve"> and </w:t>
-            </w:r>
-            <w:r>
-              <w:rPr>
-                <w:rFonts w:ascii="Times New Roman" w:hAnsi="Times New Roman" w:cs="Times New Roman"/>
-                <w:spacing w:val="20"/>
-              </w:rPr>
-              <w:t>11</w:t>
-            </w:r>
-            <w:r>
-              <w:rPr>
-                <w:rFonts w:ascii="Times New Roman" w:hAnsi="Times New Roman" w:cs="Times New Roman"/>
-                <w:spacing w:val="20"/>
-              </w:rPr>
-              <w:t xml:space="preserve"> </w:t>
+              <w:t xml:space="preserve">s 10 and 11 </w:t>
             </w:r>
             <w:r>
               <w:rPr>
@@ -6333,21 +6217,7 @@
                 <w:rFonts w:ascii="Times New Roman" w:hAnsi="Times New Roman" w:cs="Times New Roman"/>
                 <w:spacing w:val="20"/>
               </w:rPr>
-              <w:t xml:space="preserve">See Figure </w:t>
-            </w:r>
-            <w:r>
-              <w:rPr>
-                <w:rFonts w:ascii="Times New Roman" w:hAnsi="Times New Roman" w:cs="Times New Roman"/>
-                <w:spacing w:val="20"/>
-              </w:rPr>
-              <w:t>14</w:t>
-            </w:r>
-            <w:r>
-              <w:rPr>
-                <w:rFonts w:ascii="Times New Roman" w:hAnsi="Times New Roman" w:cs="Times New Roman"/>
-                <w:spacing w:val="20"/>
-              </w:rPr>
-              <w:t xml:space="preserve"> for evidence. </w:t>
+              <w:t xml:space="preserve">See Figure 14 for evidence. </w:t>
             </w:r>
           </w:p>
         </w:tc>
@@ -6490,7 +6360,7 @@
                     <pic:cNvPicPr/>
                   </pic:nvPicPr>
                   <pic:blipFill>
-                    <a:blip r:embed="rId8"/>
+                    <a:blip r:embed="rId9"/>
                     <a:stretch>
                       <a:fillRect/>
                     </a:stretch>
@@ -6596,7 +6466,7 @@
                     <pic:cNvPicPr/>
                   </pic:nvPicPr>
                   <pic:blipFill>
-                    <a:blip r:embed="rId9"/>
+                    <a:blip r:embed="rId10"/>
                     <a:stretch>
                       <a:fillRect/>
                     </a:stretch>
@@ -6718,7 +6588,7 @@
                     <pic:cNvPicPr/>
                   </pic:nvPicPr>
                   <pic:blipFill>
-                    <a:blip r:embed="rId10"/>
+                    <a:blip r:embed="rId11"/>
                     <a:stretch>
                       <a:fillRect/>
                     </a:stretch>
@@ -6839,7 +6709,7 @@
                     <pic:cNvPicPr/>
                   </pic:nvPicPr>
                   <pic:blipFill>
-                    <a:blip r:embed="rId11"/>
+                    <a:blip r:embed="rId12"/>
                     <a:stretch>
                       <a:fillRect/>
                     </a:stretch>
@@ -6947,7 +6817,7 @@
                     <pic:cNvPicPr/>
                   </pic:nvPicPr>
                   <pic:blipFill>
-                    <a:blip r:embed="rId12"/>
+                    <a:blip r:embed="rId13"/>
                     <a:stretch>
                       <a:fillRect/>
                     </a:stretch>
@@ -7115,7 +6985,7 @@
                     <pic:cNvPicPr/>
                   </pic:nvPicPr>
                   <pic:blipFill>
-                    <a:blip r:embed="rId13"/>
+                    <a:blip r:embed="rId14"/>
                     <a:stretch>
                       <a:fillRect/>
                     </a:stretch>
@@ -7231,7 +7101,7 @@
                     <pic:cNvPicPr/>
                   </pic:nvPicPr>
                   <pic:blipFill>
-                    <a:blip r:embed="rId14"/>
+                    <a:blip r:embed="rId15"/>
                     <a:stretch>
                       <a:fillRect/>
                     </a:stretch>
@@ -7474,7 +7344,7 @@
                     <pic:cNvPicPr/>
                   </pic:nvPicPr>
                   <pic:blipFill>
-                    <a:blip r:embed="rId15"/>
+                    <a:blip r:embed="rId16"/>
                     <a:stretch>
                       <a:fillRect/>
                     </a:stretch>
@@ -7575,6 +7445,9 @@
         <w:keepNext/>
       </w:pPr>
       <w:r>
+        <w:rPr>
+          <w:noProof/>
+        </w:rPr>
         <w:lastRenderedPageBreak/>
         <w:drawing>
           <wp:inline distT="0" distB="0" distL="0" distR="0" wp14:anchorId="23480C0C" wp14:editId="5DD747BE">
@@ -7592,7 +7465,7 @@
                     <pic:cNvPicPr/>
                   </pic:nvPicPr>
                   <pic:blipFill>
-                    <a:blip r:embed="rId16"/>
+                    <a:blip r:embed="rId17"/>
                     <a:stretch>
                       <a:fillRect/>
                     </a:stretch>
@@ -7695,6 +7568,9 @@
         <w:keepNext/>
       </w:pPr>
       <w:r>
+        <w:rPr>
+          <w:noProof/>
+        </w:rPr>
         <w:drawing>
           <wp:inline distT="0" distB="0" distL="0" distR="0" wp14:anchorId="4CDA6082" wp14:editId="140A48D9">
             <wp:extent cx="3830156" cy="1866900"/>
@@ -7711,7 +7587,7 @@
                     <pic:cNvPicPr/>
                   </pic:nvPicPr>
                   <pic:blipFill>
-                    <a:blip r:embed="rId17"/>
+                    <a:blip r:embed="rId18"/>
                     <a:stretch>
                       <a:fillRect/>
                     </a:stretch>
@@ -7798,6 +7674,9 @@
         <w:keepNext/>
       </w:pPr>
       <w:r>
+        <w:rPr>
+          <w:noProof/>
+        </w:rPr>
         <w:drawing>
           <wp:inline distT="0" distB="0" distL="0" distR="0" wp14:anchorId="3CCD34BE" wp14:editId="5153A4A6">
             <wp:extent cx="3540508" cy="1733550"/>
@@ -7814,7 +7693,7 @@
                     <pic:cNvPicPr/>
                   </pic:nvPicPr>
                   <pic:blipFill>
-                    <a:blip r:embed="rId18"/>
+                    <a:blip r:embed="rId19"/>
                     <a:stretch>
                       <a:fillRect/>
                     </a:stretch>
@@ -7917,6 +7796,9 @@
         <w:keepNext/>
       </w:pPr>
       <w:r>
+        <w:rPr>
+          <w:noProof/>
+        </w:rPr>
         <w:drawing>
           <wp:inline distT="0" distB="0" distL="0" distR="0" wp14:anchorId="0CA2C4C3" wp14:editId="5B63226A">
             <wp:extent cx="3988005" cy="2057506"/>
@@ -7933,7 +7815,7 @@
                     <pic:cNvPicPr/>
                   </pic:nvPicPr>
                   <pic:blipFill>
-                    <a:blip r:embed="rId19"/>
+                    <a:blip r:embed="rId20"/>
                     <a:stretch>
                       <a:fillRect/>
                     </a:stretch>
@@ -8020,6 +7902,9 @@
         <w:keepNext/>
       </w:pPr>
       <w:r>
+        <w:rPr>
+          <w:noProof/>
+        </w:rPr>
         <w:lastRenderedPageBreak/>
         <w:drawing>
           <wp:inline distT="0" distB="0" distL="0" distR="0" wp14:anchorId="44BD56F1" wp14:editId="2EBD3398">
@@ -8037,7 +7922,7 @@
                     <pic:cNvPicPr/>
                   </pic:nvPicPr>
                   <pic:blipFill>
-                    <a:blip r:embed="rId20"/>
+                    <a:blip r:embed="rId21"/>
                     <a:stretch>
                       <a:fillRect/>
                     </a:stretch>
@@ -8801,28 +8686,7 @@
                 <w:rFonts w:ascii="Times New Roman" w:hAnsi="Times New Roman" w:cs="Times New Roman"/>
                 <w:spacing w:val="20"/>
               </w:rPr>
-              <w:t>The application display</w:t>
-            </w:r>
-            <w:r>
-              <w:rPr>
-                <w:rFonts w:ascii="Times New Roman" w:hAnsi="Times New Roman" w:cs="Times New Roman"/>
-                <w:spacing w:val="20"/>
-              </w:rPr>
-              <w:t>s</w:t>
-            </w:r>
-            <w:r>
-              <w:rPr>
-                <w:rFonts w:ascii="Times New Roman" w:hAnsi="Times New Roman" w:cs="Times New Roman"/>
-                <w:spacing w:val="20"/>
-              </w:rPr>
-              <w:t xml:space="preserve"> the homepages to the user </w:t>
-            </w:r>
-            <w:r>
-              <w:rPr>
-                <w:rFonts w:ascii="Times New Roman" w:hAnsi="Times New Roman" w:cs="Times New Roman"/>
-                <w:spacing w:val="20"/>
-              </w:rPr>
-              <w:t xml:space="preserve">as expected. </w:t>
+              <w:t xml:space="preserve">The application displays the homepages to the user as expected. </w:t>
             </w:r>
           </w:p>
         </w:tc>
@@ -8964,21 +8828,7 @@
                 <w:rFonts w:ascii="Times New Roman" w:hAnsi="Times New Roman" w:cs="Times New Roman"/>
                 <w:spacing w:val="20"/>
               </w:rPr>
-              <w:t>Click on the ‘</w:t>
-            </w:r>
-            <w:r>
-              <w:rPr>
-                <w:rFonts w:ascii="Times New Roman" w:hAnsi="Times New Roman" w:cs="Times New Roman"/>
-                <w:spacing w:val="20"/>
-              </w:rPr>
-              <w:t>Current Roadworks’</w:t>
-            </w:r>
-            <w:r>
-              <w:rPr>
-                <w:rFonts w:ascii="Times New Roman" w:hAnsi="Times New Roman" w:cs="Times New Roman"/>
-                <w:spacing w:val="20"/>
-              </w:rPr>
-              <w:t xml:space="preserve"> menu item in the side drawer whilst app is running</w:t>
+              <w:t>Click on the ‘Current Roadworks’ menu item in the side drawer whilst app is running</w:t>
             </w:r>
           </w:p>
         </w:tc>
@@ -9055,21 +8905,7 @@
                 <w:rFonts w:ascii="Times New Roman" w:hAnsi="Times New Roman" w:cs="Times New Roman"/>
                 <w:spacing w:val="20"/>
               </w:rPr>
-              <w:t xml:space="preserve">The application displays the </w:t>
-            </w:r>
-            <w:r>
-              <w:rPr>
-                <w:rFonts w:ascii="Times New Roman" w:hAnsi="Times New Roman" w:cs="Times New Roman"/>
-                <w:spacing w:val="20"/>
-              </w:rPr>
-              <w:t>current roadworks</w:t>
-            </w:r>
-            <w:r>
-              <w:rPr>
-                <w:rFonts w:ascii="Times New Roman" w:hAnsi="Times New Roman" w:cs="Times New Roman"/>
-                <w:spacing w:val="20"/>
-              </w:rPr>
-              <w:t xml:space="preserve"> to the user as expected.</w:t>
+              <w:t>The application displays the current roadworks to the user as expected.</w:t>
             </w:r>
           </w:p>
         </w:tc>
@@ -9205,21 +9041,7 @@
                 <w:rFonts w:ascii="Times New Roman" w:hAnsi="Times New Roman" w:cs="Times New Roman"/>
                 <w:spacing w:val="20"/>
               </w:rPr>
-              <w:t>Click on the ‘</w:t>
-            </w:r>
-            <w:r>
-              <w:rPr>
-                <w:rFonts w:ascii="Times New Roman" w:hAnsi="Times New Roman" w:cs="Times New Roman"/>
-                <w:spacing w:val="20"/>
-              </w:rPr>
-              <w:t>Planned</w:t>
-            </w:r>
-            <w:r>
-              <w:rPr>
-                <w:rFonts w:ascii="Times New Roman" w:hAnsi="Times New Roman" w:cs="Times New Roman"/>
-                <w:spacing w:val="20"/>
-              </w:rPr>
-              <w:t xml:space="preserve"> Roadworks’ menu item in the side drawer whilst app is running</w:t>
+              <w:t>Click on the ‘Planned Roadworks’ menu item in the side drawer whilst app is running</w:t>
             </w:r>
           </w:p>
         </w:tc>
@@ -9308,21 +9130,7 @@
                 <w:rFonts w:ascii="Times New Roman" w:hAnsi="Times New Roman" w:cs="Times New Roman"/>
                 <w:spacing w:val="20"/>
               </w:rPr>
-              <w:t xml:space="preserve"> 1</w:t>
-            </w:r>
-            <w:r>
-              <w:rPr>
-                <w:rFonts w:ascii="Times New Roman" w:hAnsi="Times New Roman" w:cs="Times New Roman"/>
-                <w:spacing w:val="20"/>
-              </w:rPr>
-              <w:t>7</w:t>
-            </w:r>
-            <w:r>
-              <w:rPr>
-                <w:rFonts w:ascii="Times New Roman" w:hAnsi="Times New Roman" w:cs="Times New Roman"/>
-                <w:spacing w:val="20"/>
-              </w:rPr>
-              <w:t xml:space="preserve"> </w:t>
+              <w:t xml:space="preserve"> 17 </w:t>
             </w:r>
             <w:r>
               <w:rPr>
@@ -9585,6 +9393,9 @@
         <w:keepNext/>
       </w:pPr>
       <w:r>
+        <w:rPr>
+          <w:noProof/>
+        </w:rPr>
         <w:drawing>
           <wp:inline distT="0" distB="0" distL="0" distR="0" wp14:anchorId="2045A4C5" wp14:editId="2ACEE373">
             <wp:extent cx="3988005" cy="1943200"/>
@@ -9601,7 +9412,7 @@
                     <pic:cNvPicPr/>
                   </pic:nvPicPr>
                   <pic:blipFill>
-                    <a:blip r:embed="rId21"/>
+                    <a:blip r:embed="rId22"/>
                     <a:stretch>
                       <a:fillRect/>
                     </a:stretch>
@@ -9688,6 +9499,9 @@
         <w:keepNext/>
       </w:pPr>
       <w:r>
+        <w:rPr>
+          <w:noProof/>
+        </w:rPr>
         <w:lastRenderedPageBreak/>
         <w:drawing>
           <wp:inline distT="0" distB="0" distL="0" distR="0" wp14:anchorId="21FC5C51" wp14:editId="696E65F7">
@@ -9705,7 +9519,7 @@
                     <pic:cNvPicPr/>
                   </pic:nvPicPr>
                   <pic:blipFill>
-                    <a:blip r:embed="rId22"/>
+                    <a:blip r:embed="rId23"/>
                     <a:stretch>
                       <a:fillRect/>
                     </a:stretch>
@@ -9793,6 +9607,9 @@
         <w:keepNext/>
       </w:pPr>
       <w:r>
+        <w:rPr>
+          <w:noProof/>
+        </w:rPr>
         <w:drawing>
           <wp:inline distT="0" distB="0" distL="0" distR="0" wp14:anchorId="31C91372" wp14:editId="09FBB8F6">
             <wp:extent cx="3968954" cy="1949550"/>
@@ -9809,7 +9626,7 @@
                     <pic:cNvPicPr/>
                   </pic:nvPicPr>
                   <pic:blipFill>
-                    <a:blip r:embed="rId23"/>
+                    <a:blip r:embed="rId24"/>
                     <a:stretch>
                       <a:fillRect/>
                     </a:stretch>
@@ -10490,28 +10307,7 @@
                 <w:rFonts w:ascii="Times New Roman" w:hAnsi="Times New Roman" w:cs="Times New Roman"/>
                 <w:spacing w:val="20"/>
               </w:rPr>
-              <w:t>The application display</w:t>
-            </w:r>
-            <w:r>
-              <w:rPr>
-                <w:rFonts w:ascii="Times New Roman" w:hAnsi="Times New Roman" w:cs="Times New Roman"/>
-                <w:spacing w:val="20"/>
-              </w:rPr>
-              <w:t>s</w:t>
-            </w:r>
-            <w:r>
-              <w:rPr>
-                <w:rFonts w:ascii="Times New Roman" w:hAnsi="Times New Roman" w:cs="Times New Roman"/>
-                <w:spacing w:val="20"/>
-              </w:rPr>
-              <w:t xml:space="preserve"> a list of all current roadworks that are taking place on the M74</w:t>
-            </w:r>
-            <w:r>
-              <w:rPr>
-                <w:rFonts w:ascii="Times New Roman" w:hAnsi="Times New Roman" w:cs="Times New Roman"/>
-                <w:spacing w:val="20"/>
-              </w:rPr>
-              <w:t xml:space="preserve"> as expected. </w:t>
+              <w:t xml:space="preserve">The application displays a list of all current roadworks that are taking place on the M74 as expected. </w:t>
             </w:r>
           </w:p>
         </w:tc>
@@ -10647,21 +10443,7 @@
                 <w:spacing w:val="20"/>
               </w:rPr>
               <w:lastRenderedPageBreak/>
-              <w:t xml:space="preserve">User enters </w:t>
-            </w:r>
-            <w:r>
-              <w:rPr>
-                <w:rFonts w:ascii="Times New Roman" w:hAnsi="Times New Roman" w:cs="Times New Roman"/>
-                <w:spacing w:val="20"/>
-              </w:rPr>
-              <w:t>‘m77</w:t>
-            </w:r>
-            <w:r>
-              <w:rPr>
-                <w:rFonts w:ascii="Times New Roman" w:hAnsi="Times New Roman" w:cs="Times New Roman"/>
-                <w:spacing w:val="20"/>
-              </w:rPr>
-              <w:t>’ as a search input</w:t>
+              <w:t>User enters ‘m77’ as a search input</w:t>
             </w:r>
           </w:p>
         </w:tc>
@@ -10681,21 +10463,7 @@
                 <w:rFonts w:ascii="Times New Roman" w:hAnsi="Times New Roman" w:cs="Times New Roman"/>
                 <w:spacing w:val="20"/>
               </w:rPr>
-              <w:t>The application should display a list of all current roadworks that are taking place on the M7</w:t>
-            </w:r>
-            <w:r>
-              <w:rPr>
-                <w:rFonts w:ascii="Times New Roman" w:hAnsi="Times New Roman" w:cs="Times New Roman"/>
-                <w:spacing w:val="20"/>
-              </w:rPr>
-              <w:t>7</w:t>
-            </w:r>
-            <w:r>
-              <w:rPr>
-                <w:rFonts w:ascii="Times New Roman" w:hAnsi="Times New Roman" w:cs="Times New Roman"/>
-                <w:spacing w:val="20"/>
-              </w:rPr>
-              <w:t>.</w:t>
+              <w:t>The application should display a list of all current roadworks that are taking place on the M77.</w:t>
             </w:r>
           </w:p>
         </w:tc>
@@ -10715,35 +10483,7 @@
                 <w:rFonts w:ascii="Times New Roman" w:hAnsi="Times New Roman" w:cs="Times New Roman"/>
                 <w:spacing w:val="20"/>
               </w:rPr>
-              <w:t>The application display</w:t>
-            </w:r>
-            <w:r>
-              <w:rPr>
-                <w:rFonts w:ascii="Times New Roman" w:hAnsi="Times New Roman" w:cs="Times New Roman"/>
-                <w:spacing w:val="20"/>
-              </w:rPr>
-              <w:t>s</w:t>
-            </w:r>
-            <w:r>
-              <w:rPr>
-                <w:rFonts w:ascii="Times New Roman" w:hAnsi="Times New Roman" w:cs="Times New Roman"/>
-                <w:spacing w:val="20"/>
-              </w:rPr>
-              <w:t xml:space="preserve"> a list of all current roadworks that are taking place on the M7</w:t>
-            </w:r>
-            <w:r>
-              <w:rPr>
-                <w:rFonts w:ascii="Times New Roman" w:hAnsi="Times New Roman" w:cs="Times New Roman"/>
-                <w:spacing w:val="20"/>
-              </w:rPr>
-              <w:t>7 as expected</w:t>
-            </w:r>
-            <w:r>
-              <w:rPr>
-                <w:rFonts w:ascii="Times New Roman" w:hAnsi="Times New Roman" w:cs="Times New Roman"/>
-                <w:spacing w:val="20"/>
-              </w:rPr>
-              <w:t>.</w:t>
+              <w:t>The application displays a list of all current roadworks that are taking place on the M77 as expected.</w:t>
             </w:r>
           </w:p>
         </w:tc>
@@ -10887,14 +10627,7 @@
                 <w:rFonts w:ascii="Times New Roman" w:hAnsi="Times New Roman" w:cs="Times New Roman"/>
                 <w:spacing w:val="20"/>
               </w:rPr>
-              <w:t xml:space="preserve">The application </w:t>
-            </w:r>
-            <w:r>
-              <w:rPr>
-                <w:rFonts w:ascii="Times New Roman" w:hAnsi="Times New Roman" w:cs="Times New Roman"/>
-                <w:spacing w:val="20"/>
-              </w:rPr>
-              <w:t xml:space="preserve">should not filter any data </w:t>
+              <w:t xml:space="preserve">The application should not filter any data </w:t>
             </w:r>
             <w:proofErr w:type="spellStart"/>
             <w:r>
@@ -10930,21 +10663,7 @@
                 <w:rFonts w:ascii="Times New Roman" w:hAnsi="Times New Roman" w:cs="Times New Roman"/>
                 <w:spacing w:val="20"/>
               </w:rPr>
-              <w:t xml:space="preserve">The application </w:t>
-            </w:r>
-            <w:r>
-              <w:rPr>
-                <w:rFonts w:ascii="Times New Roman" w:hAnsi="Times New Roman" w:cs="Times New Roman"/>
-                <w:spacing w:val="20"/>
-              </w:rPr>
-              <w:t>displays all current roadworks taking place since no search criteria was submitted by user</w:t>
-            </w:r>
-            <w:r>
-              <w:rPr>
-                <w:rFonts w:ascii="Times New Roman" w:hAnsi="Times New Roman" w:cs="Times New Roman"/>
-                <w:spacing w:val="20"/>
-              </w:rPr>
-              <w:t>.</w:t>
+              <w:t>The application displays all current roadworks taking place since no search criteria was submitted by user.</w:t>
             </w:r>
           </w:p>
         </w:tc>
@@ -11025,14 +10744,7 @@
                 <w:rFonts w:ascii="Times New Roman" w:hAnsi="Times New Roman" w:cs="Times New Roman"/>
                 <w:spacing w:val="20"/>
               </w:rPr>
-              <w:t>4.</w:t>
-            </w:r>
-            <w:r>
-              <w:rPr>
-                <w:rFonts w:ascii="Times New Roman" w:hAnsi="Times New Roman" w:cs="Times New Roman"/>
-                <w:spacing w:val="20"/>
-              </w:rPr>
-              <w:t>2</w:t>
+              <w:t>4.2</w:t>
             </w:r>
           </w:p>
         </w:tc>
@@ -11243,21 +10955,7 @@
                 <w:spacing w:val="20"/>
               </w:rPr>
               <w:lastRenderedPageBreak/>
-              <w:t>4.</w:t>
-            </w:r>
-            <w:r>
-              <w:rPr>
-                <w:rFonts w:ascii="Times New Roman" w:hAnsi="Times New Roman" w:cs="Times New Roman"/>
-                <w:spacing w:val="20"/>
-              </w:rPr>
-              <w:t>2</w:t>
-            </w:r>
-            <w:r>
-              <w:rPr>
-                <w:rFonts w:ascii="Times New Roman" w:hAnsi="Times New Roman" w:cs="Times New Roman"/>
-                <w:spacing w:val="20"/>
-              </w:rPr>
-              <w:t>.1</w:t>
+              <w:t>4.2.1</w:t>
             </w:r>
           </w:p>
         </w:tc>
@@ -11331,21 +11029,7 @@
                 <w:rFonts w:ascii="Times New Roman" w:hAnsi="Times New Roman" w:cs="Times New Roman"/>
                 <w:spacing w:val="20"/>
               </w:rPr>
-              <w:t>User enters ‘</w:t>
-            </w:r>
-            <w:r>
-              <w:rPr>
-                <w:rFonts w:ascii="Times New Roman" w:hAnsi="Times New Roman" w:cs="Times New Roman"/>
-                <w:spacing w:val="20"/>
-              </w:rPr>
-              <w:t>A19</w:t>
-            </w:r>
-            <w:r>
-              <w:rPr>
-                <w:rFonts w:ascii="Times New Roman" w:hAnsi="Times New Roman" w:cs="Times New Roman"/>
-                <w:spacing w:val="20"/>
-              </w:rPr>
-              <w:t>’ into search bar</w:t>
+              <w:t>User enters ‘A19’ into search bar</w:t>
             </w:r>
           </w:p>
         </w:tc>
@@ -11437,21 +11121,7 @@
                 <w:rFonts w:ascii="Times New Roman" w:hAnsi="Times New Roman" w:cs="Times New Roman"/>
                 <w:spacing w:val="20"/>
               </w:rPr>
-              <w:t xml:space="preserve"> </w:t>
-            </w:r>
-            <w:r>
-              <w:rPr>
-                <w:rFonts w:ascii="Times New Roman" w:hAnsi="Times New Roman" w:cs="Times New Roman"/>
-                <w:spacing w:val="20"/>
-              </w:rPr>
-              <w:t>21</w:t>
-            </w:r>
-            <w:r>
-              <w:rPr>
-                <w:rFonts w:ascii="Times New Roman" w:hAnsi="Times New Roman" w:cs="Times New Roman"/>
-                <w:spacing w:val="20"/>
-              </w:rPr>
-              <w:t xml:space="preserve"> </w:t>
+              <w:t xml:space="preserve"> 21 </w:t>
             </w:r>
             <w:r>
               <w:rPr>
@@ -11573,14 +11243,7 @@
                 <w:rFonts w:ascii="Times New Roman" w:hAnsi="Times New Roman" w:cs="Times New Roman"/>
                 <w:spacing w:val="20"/>
               </w:rPr>
-              <w:t xml:space="preserve"> street</w:t>
-            </w:r>
-            <w:r>
-              <w:rPr>
-                <w:rFonts w:ascii="Times New Roman" w:hAnsi="Times New Roman" w:cs="Times New Roman"/>
-                <w:spacing w:val="20"/>
-              </w:rPr>
-              <w:t>’ as a search input</w:t>
+              <w:t xml:space="preserve"> street’ as a search input</w:t>
             </w:r>
           </w:p>
         </w:tc>
@@ -11603,14 +11266,7 @@
                 <w:rFonts w:ascii="Times New Roman" w:hAnsi="Times New Roman" w:cs="Times New Roman"/>
                 <w:spacing w:val="20"/>
               </w:rPr>
-              <w:t xml:space="preserve">The application should </w:t>
-            </w:r>
-            <w:r>
-              <w:rPr>
-                <w:rFonts w:ascii="Times New Roman" w:hAnsi="Times New Roman" w:cs="Times New Roman"/>
-                <w:spacing w:val="20"/>
-              </w:rPr>
-              <w:t xml:space="preserve">display an empty </w:t>
+              <w:t xml:space="preserve">The application should display an empty </w:t>
             </w:r>
             <w:proofErr w:type="spellStart"/>
             <w:r>
@@ -11642,14 +11298,7 @@
                 <w:rFonts w:ascii="Times New Roman" w:hAnsi="Times New Roman" w:cs="Times New Roman"/>
                 <w:spacing w:val="20"/>
               </w:rPr>
-              <w:t xml:space="preserve"> street’</w:t>
-            </w:r>
-            <w:r>
-              <w:rPr>
-                <w:rFonts w:ascii="Times New Roman" w:hAnsi="Times New Roman" w:cs="Times New Roman"/>
-                <w:spacing w:val="20"/>
-              </w:rPr>
-              <w:t>.</w:t>
+              <w:t xml:space="preserve"> street’.</w:t>
             </w:r>
           </w:p>
         </w:tc>
@@ -11669,21 +11318,7 @@
                 <w:rFonts w:ascii="Times New Roman" w:hAnsi="Times New Roman" w:cs="Times New Roman"/>
                 <w:spacing w:val="20"/>
               </w:rPr>
-              <w:t>The application display</w:t>
-            </w:r>
-            <w:r>
-              <w:rPr>
-                <w:rFonts w:ascii="Times New Roman" w:hAnsi="Times New Roman" w:cs="Times New Roman"/>
-                <w:spacing w:val="20"/>
-              </w:rPr>
-              <w:t>s</w:t>
-            </w:r>
-            <w:r>
-              <w:rPr>
-                <w:rFonts w:ascii="Times New Roman" w:hAnsi="Times New Roman" w:cs="Times New Roman"/>
-                <w:spacing w:val="20"/>
-              </w:rPr>
-              <w:t xml:space="preserve"> an empty </w:t>
+              <w:t xml:space="preserve">The application displays an empty </w:t>
             </w:r>
             <w:proofErr w:type="spellStart"/>
             <w:r>
@@ -11715,21 +11350,7 @@
                 <w:rFonts w:ascii="Times New Roman" w:hAnsi="Times New Roman" w:cs="Times New Roman"/>
                 <w:spacing w:val="20"/>
               </w:rPr>
-              <w:t xml:space="preserve"> street’</w:t>
-            </w:r>
-            <w:r>
-              <w:rPr>
-                <w:rFonts w:ascii="Times New Roman" w:hAnsi="Times New Roman" w:cs="Times New Roman"/>
-                <w:spacing w:val="20"/>
-              </w:rPr>
-              <w:t xml:space="preserve"> as expected</w:t>
-            </w:r>
-            <w:r>
-              <w:rPr>
-                <w:rFonts w:ascii="Times New Roman" w:hAnsi="Times New Roman" w:cs="Times New Roman"/>
-                <w:spacing w:val="20"/>
-              </w:rPr>
-              <w:t>.</w:t>
+              <w:t xml:space="preserve"> street’ as expected.</w:t>
             </w:r>
           </w:p>
         </w:tc>
@@ -11778,21 +11399,7 @@
                 <w:rFonts w:ascii="Times New Roman" w:hAnsi="Times New Roman" w:cs="Times New Roman"/>
                 <w:spacing w:val="20"/>
               </w:rPr>
-              <w:t xml:space="preserve"> </w:t>
-            </w:r>
-            <w:r>
-              <w:rPr>
-                <w:rFonts w:ascii="Times New Roman" w:hAnsi="Times New Roman" w:cs="Times New Roman"/>
-                <w:spacing w:val="20"/>
-              </w:rPr>
-              <w:t>22</w:t>
-            </w:r>
-            <w:r>
-              <w:rPr>
-                <w:rFonts w:ascii="Times New Roman" w:hAnsi="Times New Roman" w:cs="Times New Roman"/>
-                <w:spacing w:val="20"/>
-              </w:rPr>
-              <w:t xml:space="preserve"> </w:t>
+              <w:t xml:space="preserve"> 22 </w:t>
             </w:r>
             <w:r>
               <w:rPr>
@@ -11923,21 +11530,7 @@
                 <w:rFonts w:ascii="Times New Roman" w:hAnsi="Times New Roman" w:cs="Times New Roman"/>
                 <w:spacing w:val="20"/>
               </w:rPr>
-              <w:t>The application should not filter any data sin</w:t>
-            </w:r>
-            <w:r>
-              <w:rPr>
-                <w:rFonts w:ascii="Times New Roman" w:hAnsi="Times New Roman" w:cs="Times New Roman"/>
-                <w:spacing w:val="20"/>
-              </w:rPr>
-              <w:t>c</w:t>
-            </w:r>
-            <w:r>
-              <w:rPr>
-                <w:rFonts w:ascii="Times New Roman" w:hAnsi="Times New Roman" w:cs="Times New Roman"/>
-                <w:spacing w:val="20"/>
-              </w:rPr>
-              <w:t xml:space="preserve">e no search criteria was entered. </w:t>
+              <w:t xml:space="preserve">The application should not filter any data since no search criteria was entered. </w:t>
             </w:r>
           </w:p>
         </w:tc>
@@ -12006,21 +11599,7 @@
                 <w:rFonts w:ascii="Times New Roman" w:hAnsi="Times New Roman" w:cs="Times New Roman"/>
                 <w:spacing w:val="20"/>
               </w:rPr>
-              <w:t xml:space="preserve"> </w:t>
-            </w:r>
-            <w:r>
-              <w:rPr>
-                <w:rFonts w:ascii="Times New Roman" w:hAnsi="Times New Roman" w:cs="Times New Roman"/>
-                <w:spacing w:val="20"/>
-              </w:rPr>
-              <w:t>23</w:t>
-            </w:r>
-            <w:r>
-              <w:rPr>
-                <w:rFonts w:ascii="Times New Roman" w:hAnsi="Times New Roman" w:cs="Times New Roman"/>
-                <w:spacing w:val="20"/>
-              </w:rPr>
-              <w:t xml:space="preserve"> </w:t>
+              <w:t xml:space="preserve"> 23 </w:t>
             </w:r>
             <w:r>
               <w:rPr>
@@ -12052,14 +11631,7 @@
                 <w:rFonts w:ascii="Times New Roman" w:hAnsi="Times New Roman" w:cs="Times New Roman"/>
                 <w:spacing w:val="20"/>
               </w:rPr>
-              <w:t>2.</w:t>
-            </w:r>
-            <w:r>
-              <w:rPr>
-                <w:rFonts w:ascii="Times New Roman" w:hAnsi="Times New Roman" w:cs="Times New Roman"/>
-                <w:spacing w:val="20"/>
-              </w:rPr>
-              <w:t>3</w:t>
+              <w:t>2.3</w:t>
             </w:r>
           </w:p>
         </w:tc>
@@ -12116,17 +11688,7 @@
                 <w:szCs w:val="24"/>
                 <w:lang w:eastAsia="en-GB"/>
               </w:rPr>
-              <w:t xml:space="preserve">Searching by road for </w:t>
-            </w:r>
-            <w:r>
-              <w:rPr>
-                <w:rFonts w:ascii="Times New Roman" w:eastAsia="Times New Roman" w:hAnsi="Times New Roman" w:cs="Times New Roman"/>
-                <w:spacing w:val="20"/>
-                <w:sz w:val="24"/>
-                <w:szCs w:val="24"/>
-                <w:lang w:eastAsia="en-GB"/>
-              </w:rPr>
-              <w:t>current incidents</w:t>
+              <w:t>Searching by road for current incidents</w:t>
             </w:r>
           </w:p>
         </w:tc>
@@ -12146,14 +11708,7 @@
                 <w:rFonts w:ascii="Times New Roman" w:hAnsi="Times New Roman" w:cs="Times New Roman"/>
                 <w:spacing w:val="20"/>
               </w:rPr>
-              <w:t xml:space="preserve">User </w:t>
-            </w:r>
-            <w:r>
-              <w:rPr>
-                <w:rFonts w:ascii="Times New Roman" w:hAnsi="Times New Roman" w:cs="Times New Roman"/>
-                <w:spacing w:val="20"/>
-              </w:rPr>
-              <w:t xml:space="preserve">enters a road for current incidents to see if their search matches the results which should display in </w:t>
+              <w:t xml:space="preserve">User enters a road for current incidents to see if their search matches the results which should display in </w:t>
             </w:r>
             <w:proofErr w:type="spellStart"/>
             <w:r>
@@ -12355,6 +11910,9 @@
         <w:keepNext/>
       </w:pPr>
       <w:r>
+        <w:rPr>
+          <w:noProof/>
+        </w:rPr>
         <w:lastRenderedPageBreak/>
         <w:drawing>
           <wp:inline distT="0" distB="0" distL="0" distR="0" wp14:anchorId="16B2ABEF" wp14:editId="6736FFEE">
@@ -12372,7 +11930,7 @@
                     <pic:cNvPicPr/>
                   </pic:nvPicPr>
                   <pic:blipFill>
-                    <a:blip r:embed="rId24"/>
+                    <a:blip r:embed="rId25"/>
                     <a:stretch>
                       <a:fillRect/>
                     </a:stretch>
@@ -12459,6 +12017,9 @@
         <w:keepNext/>
       </w:pPr>
       <w:r>
+        <w:rPr>
+          <w:noProof/>
+        </w:rPr>
         <w:drawing>
           <wp:inline distT="0" distB="0" distL="0" distR="0" wp14:anchorId="5203907B" wp14:editId="06728F50">
             <wp:extent cx="2143433" cy="4152900"/>
@@ -12475,7 +12036,7 @@
                     <pic:cNvPicPr/>
                   </pic:nvPicPr>
                   <pic:blipFill>
-                    <a:blip r:embed="rId25"/>
+                    <a:blip r:embed="rId26"/>
                     <a:stretch>
                       <a:fillRect/>
                     </a:stretch>
@@ -12578,6 +12139,9 @@
         <w:keepNext/>
       </w:pPr>
       <w:r>
+        <w:rPr>
+          <w:noProof/>
+        </w:rPr>
         <w:lastRenderedPageBreak/>
         <w:drawing>
           <wp:inline distT="0" distB="0" distL="0" distR="0" wp14:anchorId="1BB3879C" wp14:editId="0AB3A00B">
@@ -12595,7 +12159,7 @@
                     <pic:cNvPicPr/>
                   </pic:nvPicPr>
                   <pic:blipFill>
-                    <a:blip r:embed="rId26"/>
+                    <a:blip r:embed="rId27"/>
                     <a:stretch>
                       <a:fillRect/>
                     </a:stretch>
@@ -12682,6 +12246,9 @@
         <w:keepNext/>
       </w:pPr>
       <w:r>
+        <w:rPr>
+          <w:noProof/>
+        </w:rPr>
         <w:drawing>
           <wp:inline distT="0" distB="0" distL="0" distR="0" wp14:anchorId="74F80AC5" wp14:editId="5E7E4A8F">
             <wp:extent cx="2012827" cy="3898900"/>
@@ -12698,7 +12265,7 @@
                     <pic:cNvPicPr/>
                   </pic:nvPicPr>
                   <pic:blipFill>
-                    <a:blip r:embed="rId27"/>
+                    <a:blip r:embed="rId28"/>
                     <a:stretch>
                       <a:fillRect/>
                     </a:stretch>
@@ -12787,6 +12354,9 @@
         <w:keepNext/>
       </w:pPr>
       <w:r>
+        <w:rPr>
+          <w:noProof/>
+        </w:rPr>
         <w:lastRenderedPageBreak/>
         <w:drawing>
           <wp:inline distT="0" distB="0" distL="0" distR="0" wp14:anchorId="6056ED2D" wp14:editId="36C7F642">
@@ -12804,7 +12374,7 @@
                     <pic:cNvPicPr/>
                   </pic:nvPicPr>
                   <pic:blipFill>
-                    <a:blip r:embed="rId28"/>
+                    <a:blip r:embed="rId29"/>
                     <a:stretch>
                       <a:fillRect/>
                     </a:stretch>
@@ -12924,6 +12494,9 @@
         <w:keepNext/>
       </w:pPr>
       <w:r>
+        <w:rPr>
+          <w:noProof/>
+        </w:rPr>
         <w:drawing>
           <wp:inline distT="0" distB="0" distL="0" distR="0" wp14:anchorId="1B47D213" wp14:editId="5BD614AF">
             <wp:extent cx="2217475" cy="4032250"/>
@@ -12940,7 +12513,7 @@
                     <pic:cNvPicPr/>
                   </pic:nvPicPr>
                   <pic:blipFill>
-                    <a:blip r:embed="rId29"/>
+                    <a:blip r:embed="rId30"/>
                     <a:stretch>
                       <a:fillRect/>
                     </a:stretch>
@@ -13485,6 +13058,9 @@
         <w:keepNext/>
       </w:pPr>
       <w:r>
+        <w:rPr>
+          <w:noProof/>
+        </w:rPr>
         <w:drawing>
           <wp:inline distT="0" distB="0" distL="0" distR="0" wp14:anchorId="47D71565" wp14:editId="6C1329C6">
             <wp:extent cx="2593012" cy="3974169"/>
@@ -13501,7 +13077,7 @@
                     <pic:cNvPicPr/>
                   </pic:nvPicPr>
                   <pic:blipFill>
-                    <a:blip r:embed="rId30"/>
+                    <a:blip r:embed="rId31"/>
                     <a:stretch>
                       <a:fillRect/>
                     </a:stretch>
@@ -13588,6 +13164,9 @@
         <w:keepNext/>
       </w:pPr>
       <w:r>
+        <w:rPr>
+          <w:noProof/>
+        </w:rPr>
         <w:lastRenderedPageBreak/>
         <w:drawing>
           <wp:inline distT="0" distB="0" distL="0" distR="0" wp14:anchorId="46C90120" wp14:editId="5CE6F7CB">
@@ -13605,7 +13184,7 @@
                     <pic:cNvPicPr/>
                   </pic:nvPicPr>
                   <pic:blipFill>
-                    <a:blip r:embed="rId31"/>
+                    <a:blip r:embed="rId32"/>
                     <a:stretch>
                       <a:fillRect/>
                     </a:stretch>

</xml_diff>

<commit_message>
adding testing document to repo
</commit_message>
<xml_diff>
--- a/Documentation/Grant_Gemma_s2030516.docx
+++ b/Documentation/Grant_Gemma_s2030516.docx
@@ -2866,6 +2866,23 @@
         </w:rPr>
         <w:t xml:space="preserve"> file: </w:t>
       </w:r>
+      <w:hyperlink r:id="rId7" w:history="1">
+        <w:r>
+          <w:rPr>
+            <w:rStyle w:val="Hyperlink"/>
+            <w:rFonts w:ascii="Times New Roman" w:hAnsi="Times New Roman" w:cs="Times New Roman"/>
+            <w:spacing w:val="20"/>
+          </w:rPr>
+          <w:t>https://github.com/Gemmag7/mpd_cw/blob/master/Documentation/apk/debug/app-debug.apk</w:t>
+        </w:r>
+      </w:hyperlink>
+      <w:r>
+        <w:rPr>
+          <w:rFonts w:ascii="Times New Roman" w:hAnsi="Times New Roman" w:cs="Times New Roman"/>
+          <w:spacing w:val="20"/>
+        </w:rPr>
+        <w:t xml:space="preserve"> </w:t>
+      </w:r>
     </w:p>
     <w:p>
       <w:pPr>
@@ -2952,7 +2969,7 @@
         </w:rPr>
         <w:t xml:space="preserve">video: </w:t>
       </w:r>
-      <w:hyperlink r:id="rId7" w:history="1">
+      <w:hyperlink r:id="rId8" w:history="1">
         <w:r>
           <w:rPr>
             <w:rStyle w:val="Hyperlink"/>
@@ -3732,7 +3749,6 @@
           <w:rFonts w:ascii="Times New Roman" w:hAnsi="Times New Roman" w:cs="Times New Roman"/>
           <w:spacing w:val="20"/>
         </w:rPr>
-        <w:lastRenderedPageBreak/>
         <w:t>Test Cases</w:t>
       </w:r>
       <w:bookmarkEnd w:id="7"/>
@@ -4194,7 +4210,7 @@
                     <pic:cNvPicPr/>
                   </pic:nvPicPr>
                   <pic:blipFill>
-                    <a:blip r:embed="rId8"/>
+                    <a:blip r:embed="rId9"/>
                     <a:stretch>
                       <a:fillRect/>
                     </a:stretch>
@@ -6360,7 +6376,7 @@
                     <pic:cNvPicPr/>
                   </pic:nvPicPr>
                   <pic:blipFill>
-                    <a:blip r:embed="rId9"/>
+                    <a:blip r:embed="rId10"/>
                     <a:stretch>
                       <a:fillRect/>
                     </a:stretch>
@@ -6466,7 +6482,7 @@
                     <pic:cNvPicPr/>
                   </pic:nvPicPr>
                   <pic:blipFill>
-                    <a:blip r:embed="rId10"/>
+                    <a:blip r:embed="rId11"/>
                     <a:stretch>
                       <a:fillRect/>
                     </a:stretch>
@@ -6588,7 +6604,7 @@
                     <pic:cNvPicPr/>
                   </pic:nvPicPr>
                   <pic:blipFill>
-                    <a:blip r:embed="rId11"/>
+                    <a:blip r:embed="rId12"/>
                     <a:stretch>
                       <a:fillRect/>
                     </a:stretch>
@@ -6709,7 +6725,7 @@
                     <pic:cNvPicPr/>
                   </pic:nvPicPr>
                   <pic:blipFill>
-                    <a:blip r:embed="rId12"/>
+                    <a:blip r:embed="rId13"/>
                     <a:stretch>
                       <a:fillRect/>
                     </a:stretch>
@@ -6817,7 +6833,7 @@
                     <pic:cNvPicPr/>
                   </pic:nvPicPr>
                   <pic:blipFill>
-                    <a:blip r:embed="rId13"/>
+                    <a:blip r:embed="rId14"/>
                     <a:stretch>
                       <a:fillRect/>
                     </a:stretch>
@@ -6985,7 +7001,7 @@
                     <pic:cNvPicPr/>
                   </pic:nvPicPr>
                   <pic:blipFill>
-                    <a:blip r:embed="rId14"/>
+                    <a:blip r:embed="rId15"/>
                     <a:stretch>
                       <a:fillRect/>
                     </a:stretch>
@@ -7101,7 +7117,7 @@
                     <pic:cNvPicPr/>
                   </pic:nvPicPr>
                   <pic:blipFill>
-                    <a:blip r:embed="rId15"/>
+                    <a:blip r:embed="rId16"/>
                     <a:stretch>
                       <a:fillRect/>
                     </a:stretch>
@@ -7344,7 +7360,7 @@
                     <pic:cNvPicPr/>
                   </pic:nvPicPr>
                   <pic:blipFill>
-                    <a:blip r:embed="rId16"/>
+                    <a:blip r:embed="rId17"/>
                     <a:stretch>
                       <a:fillRect/>
                     </a:stretch>
@@ -7465,7 +7481,7 @@
                     <pic:cNvPicPr/>
                   </pic:nvPicPr>
                   <pic:blipFill>
-                    <a:blip r:embed="rId17"/>
+                    <a:blip r:embed="rId18"/>
                     <a:stretch>
                       <a:fillRect/>
                     </a:stretch>
@@ -7587,7 +7603,7 @@
                     <pic:cNvPicPr/>
                   </pic:nvPicPr>
                   <pic:blipFill>
-                    <a:blip r:embed="rId18"/>
+                    <a:blip r:embed="rId19"/>
                     <a:stretch>
                       <a:fillRect/>
                     </a:stretch>
@@ -7693,7 +7709,7 @@
                     <pic:cNvPicPr/>
                   </pic:nvPicPr>
                   <pic:blipFill>
-                    <a:blip r:embed="rId19"/>
+                    <a:blip r:embed="rId20"/>
                     <a:stretch>
                       <a:fillRect/>
                     </a:stretch>
@@ -7815,7 +7831,7 @@
                     <pic:cNvPicPr/>
                   </pic:nvPicPr>
                   <pic:blipFill>
-                    <a:blip r:embed="rId20"/>
+                    <a:blip r:embed="rId21"/>
                     <a:stretch>
                       <a:fillRect/>
                     </a:stretch>
@@ -7922,7 +7938,7 @@
                     <pic:cNvPicPr/>
                   </pic:nvPicPr>
                   <pic:blipFill>
-                    <a:blip r:embed="rId21"/>
+                    <a:blip r:embed="rId22"/>
                     <a:stretch>
                       <a:fillRect/>
                     </a:stretch>
@@ -9412,7 +9428,7 @@
                     <pic:cNvPicPr/>
                   </pic:nvPicPr>
                   <pic:blipFill>
-                    <a:blip r:embed="rId22"/>
+                    <a:blip r:embed="rId23"/>
                     <a:stretch>
                       <a:fillRect/>
                     </a:stretch>
@@ -9519,7 +9535,7 @@
                     <pic:cNvPicPr/>
                   </pic:nvPicPr>
                   <pic:blipFill>
-                    <a:blip r:embed="rId23"/>
+                    <a:blip r:embed="rId24"/>
                     <a:stretch>
                       <a:fillRect/>
                     </a:stretch>
@@ -9626,7 +9642,7 @@
                     <pic:cNvPicPr/>
                   </pic:nvPicPr>
                   <pic:blipFill>
-                    <a:blip r:embed="rId24"/>
+                    <a:blip r:embed="rId25"/>
                     <a:stretch>
                       <a:fillRect/>
                     </a:stretch>
@@ -11930,7 +11946,7 @@
                     <pic:cNvPicPr/>
                   </pic:nvPicPr>
                   <pic:blipFill>
-                    <a:blip r:embed="rId25"/>
+                    <a:blip r:embed="rId26"/>
                     <a:stretch>
                       <a:fillRect/>
                     </a:stretch>
@@ -12036,7 +12052,7 @@
                     <pic:cNvPicPr/>
                   </pic:nvPicPr>
                   <pic:blipFill>
-                    <a:blip r:embed="rId26"/>
+                    <a:blip r:embed="rId27"/>
                     <a:stretch>
                       <a:fillRect/>
                     </a:stretch>
@@ -12159,7 +12175,7 @@
                     <pic:cNvPicPr/>
                   </pic:nvPicPr>
                   <pic:blipFill>
-                    <a:blip r:embed="rId27"/>
+                    <a:blip r:embed="rId28"/>
                     <a:stretch>
                       <a:fillRect/>
                     </a:stretch>
@@ -12265,7 +12281,7 @@
                     <pic:cNvPicPr/>
                   </pic:nvPicPr>
                   <pic:blipFill>
-                    <a:blip r:embed="rId28"/>
+                    <a:blip r:embed="rId29"/>
                     <a:stretch>
                       <a:fillRect/>
                     </a:stretch>
@@ -12374,7 +12390,7 @@
                     <pic:cNvPicPr/>
                   </pic:nvPicPr>
                   <pic:blipFill>
-                    <a:blip r:embed="rId29"/>
+                    <a:blip r:embed="rId30"/>
                     <a:stretch>
                       <a:fillRect/>
                     </a:stretch>
@@ -12513,7 +12529,7 @@
                     <pic:cNvPicPr/>
                   </pic:nvPicPr>
                   <pic:blipFill>
-                    <a:blip r:embed="rId30"/>
+                    <a:blip r:embed="rId31"/>
                     <a:stretch>
                       <a:fillRect/>
                     </a:stretch>
@@ -13077,7 +13093,7 @@
                     <pic:cNvPicPr/>
                   </pic:nvPicPr>
                   <pic:blipFill>
-                    <a:blip r:embed="rId31"/>
+                    <a:blip r:embed="rId32"/>
                     <a:stretch>
                       <a:fillRect/>
                     </a:stretch>
@@ -13184,7 +13200,7 @@
                     <pic:cNvPicPr/>
                   </pic:nvPicPr>
                   <pic:blipFill>
-                    <a:blip r:embed="rId32"/>
+                    <a:blip r:embed="rId33"/>
                     <a:stretch>
                       <a:fillRect/>
                     </a:stretch>

</xml_diff>